<commit_message>
-Added PDF to compare the size of the initial control loop with the connector version -Added a couple dev notes -Added quickstart guide for users
</commit_message>
<xml_diff>
--- a/RTDE Connector Notes.docx
+++ b/RTDE Connector Notes.docx
@@ -233,6 +233,91 @@
         <w:t>inputDict</w:t>
       </w:r>
       <w:proofErr w:type="spellEnd"/>
+    </w:p>
+    <w:p>
+      <w:pPr>
+        <w:pStyle w:val="ListParagraph"/>
+        <w:numPr>
+          <w:ilvl w:val="0"/>
+          <w:numId w:val="1"/>
+        </w:numPr>
+      </w:pPr>
+      <w:r>
+        <w:t>RTDE doesn’t care about how requested ou</w:t>
+      </w:r>
+      <w:r>
+        <w:t>t</w:t>
+      </w:r>
+      <w:r>
+        <w:t>puts are split up in the XML</w:t>
+      </w:r>
+    </w:p>
+    <w:p>
+      <w:pPr>
+        <w:pStyle w:val="ListParagraph"/>
+        <w:numPr>
+          <w:ilvl w:val="1"/>
+          <w:numId w:val="1"/>
+        </w:numPr>
+      </w:pPr>
+      <w:r>
+        <w:t xml:space="preserve">Calling </w:t>
+      </w:r>
+      <w:r>
+        <w:t>“receive” will return a packet of data containing all outputs sen</w:t>
+      </w:r>
+      <w:r>
+        <w:t>t</w:t>
+      </w:r>
+      <w:r>
+        <w:t xml:space="preserve"> via the “</w:t>
+      </w:r>
+      <w:proofErr w:type="spellStart"/>
+      <w:r>
+        <w:t>send_output_</w:t>
+      </w:r>
+      <w:r>
+        <w:t>setup</w:t>
+      </w:r>
+      <w:proofErr w:type="spellEnd"/>
+      <w:r>
+        <w:t>” function</w:t>
+      </w:r>
+    </w:p>
+    <w:p>
+      <w:pPr>
+        <w:pStyle w:val="ListParagraph"/>
+        <w:numPr>
+          <w:ilvl w:val="1"/>
+          <w:numId w:val="1"/>
+        </w:numPr>
+      </w:pPr>
+      <w:r>
+        <w:t xml:space="preserve">Only reason to have more than one key for controller outputs would be for your own </w:t>
+      </w:r>
+      <w:r>
+        <w:t>organizational purposes</w:t>
+      </w:r>
+    </w:p>
+    <w:p>
+      <w:pPr>
+        <w:pStyle w:val="ListParagraph"/>
+        <w:numPr>
+          <w:ilvl w:val="1"/>
+          <w:numId w:val="1"/>
+        </w:numPr>
+      </w:pPr>
+      <w:r>
+        <w:t xml:space="preserve">You can try splitting off an output you’re using into a completely different key and the code should work </w:t>
+      </w:r>
+      <w:proofErr w:type="gramStart"/>
+      <w:r>
+        <w:t>exactly the same</w:t>
+      </w:r>
+      <w:proofErr w:type="gramEnd"/>
+      <w:r>
+        <w:t xml:space="preserve"> </w:t>
+      </w:r>
     </w:p>
     <w:sectPr>
       <w:pgSz w:w="12240" w:h="15840"/>
@@ -488,6 +573,7 @@
     <w:lsdException w:name="HTML Sample" w:semiHidden="1" w:unhideWhenUsed="1"/>
     <w:lsdException w:name="HTML Typewriter" w:semiHidden="1" w:unhideWhenUsed="1"/>
     <w:lsdException w:name="HTML Variable" w:semiHidden="1" w:unhideWhenUsed="1"/>
+    <w:lsdException w:name="Normal Table" w:semiHidden="1" w:unhideWhenUsed="1"/>
     <w:lsdException w:name="annotation subject" w:semiHidden="1" w:unhideWhenUsed="1"/>
     <w:lsdException w:name="No List" w:semiHidden="1" w:unhideWhenUsed="1"/>
     <w:lsdException w:name="Outline List 1" w:semiHidden="1" w:unhideWhenUsed="1"/>
@@ -534,8 +620,10 @@
     <w:lsdException w:name="Table Subtle 2" w:semiHidden="1" w:unhideWhenUsed="1"/>
     <w:lsdException w:name="Table Web 1" w:semiHidden="1" w:unhideWhenUsed="1"/>
     <w:lsdException w:name="Table Web 2" w:semiHidden="1" w:unhideWhenUsed="1"/>
+    <w:lsdException w:name="Table Web 3" w:semiHidden="1" w:unhideWhenUsed="1"/>
     <w:lsdException w:name="Balloon Text" w:semiHidden="1" w:unhideWhenUsed="1"/>
     <w:lsdException w:name="Table Grid" w:uiPriority="39"/>
+    <w:lsdException w:name="Table Theme" w:semiHidden="1" w:unhideWhenUsed="1"/>
     <w:lsdException w:name="Placeholder Text" w:semiHidden="1"/>
     <w:lsdException w:name="No Spacing" w:uiPriority="1" w:qFormat="1"/>
     <w:lsdException w:name="Light Shading" w:uiPriority="60"/>

</xml_diff>